<commit_message>
add up a little more in the docx
</commit_message>
<xml_diff>
--- a/3D 논문.docx
+++ b/3D 논문.docx
@@ -420,7 +420,6 @@
         <w:spacing w:line="480" w:lineRule="auto"/>
         <w:jc w:val="center"/>
         <w:rPr>
-          <w:rFonts w:hint="eastAsia"/>
           <w:b/>
           <w:sz w:val="28"/>
           <w:szCs w:val="28"/>
@@ -1598,11 +1597,6 @@
       </w:r>
     </w:p>
     <w:p>
-      <w:pPr>
-        <w:rPr>
-          <w:rFonts w:hint="eastAsia"/>
-        </w:rPr>
-      </w:pPr>
       <w:r>
         <w:rPr>
           <w:rFonts w:hint="eastAsia"/>
@@ -4691,9 +4685,6 @@
     <w:p>
       <w:pPr>
         <w:ind w:firstLineChars="100" w:firstLine="220"/>
-        <w:rPr>
-          <w:rFonts w:hint="eastAsia"/>
-        </w:rPr>
       </w:pPr>
       <w:r>
         <w:rPr>
@@ -5083,93 +5074,1119 @@
     </w:p>
     <w:p>
       <w:pPr>
-        <w:pStyle w:val="2"/>
+        <w:rPr>
+          <w:rFonts w:hint="eastAsia"/>
+        </w:rPr>
       </w:pPr>
-      <w:r>
-        <w:rPr>
-          <w:rFonts w:hint="eastAsia"/>
-        </w:rPr>
-        <w:t xml:space="preserve">Phase 2 </w:t>
-      </w:r>
-      <w:r>
-        <w:t>–</w:t>
-      </w:r>
-      <w:r>
-        <w:rPr>
-          <w:rFonts w:hint="eastAsia"/>
-        </w:rPr>
-        <w:t xml:space="preserve"> </w:t>
-      </w:r>
-      <w:r>
-        <w:rPr>
-          <w:rFonts w:hint="eastAsia"/>
-        </w:rPr>
-        <w:t>모델</w:t>
-      </w:r>
-      <w:r>
-        <w:rPr>
-          <w:rFonts w:hint="eastAsia"/>
-        </w:rPr>
-        <w:t xml:space="preserve"> </w:t>
-      </w:r>
-      <w:r>
-        <w:rPr>
-          <w:rFonts w:hint="eastAsia"/>
-        </w:rPr>
-        <w:t>구현</w:t>
-      </w:r>
-    </w:p>
-    <w:p>
-      <w:r>
-        <w:rPr>
-          <w:rFonts w:hint="eastAsia"/>
-        </w:rPr>
-        <w:t>수학적</w:t>
-      </w:r>
-      <w:r>
-        <w:rPr>
-          <w:rFonts w:hint="eastAsia"/>
-        </w:rPr>
-        <w:t xml:space="preserve"> </w:t>
-      </w:r>
-      <w:r>
-        <w:rPr>
-          <w:rFonts w:hint="eastAsia"/>
-        </w:rPr>
-        <w:t>모델의</w:t>
-      </w:r>
-      <w:r>
-        <w:rPr>
-          <w:rFonts w:hint="eastAsia"/>
-        </w:rPr>
-        <w:t xml:space="preserve"> </w:t>
-      </w:r>
-      <w:r>
-        <w:rPr>
-          <w:rFonts w:hint="eastAsia"/>
-        </w:rPr>
-        <w:t>구현</w:t>
-      </w:r>
-      <w:r>
-        <w:rPr>
-          <w:rFonts w:hint="eastAsia"/>
-        </w:rPr>
-        <w:t xml:space="preserve"> </w:t>
-      </w:r>
-      <w:r>
-        <w:rPr>
-          <w:rFonts w:hint="eastAsia"/>
-        </w:rPr>
-        <w:t>과정</w:t>
+      <m:oMathPara>
+        <m:oMathParaPr>
+          <m:jc m:val="center"/>
+        </m:oMathParaPr>
+        <m:oMath>
+          <m:acc>
+            <m:accPr>
+              <m:chr m:val="⃗"/>
+              <m:ctrlPr>
+                <w:rPr>
+                  <w:rFonts w:ascii="Cambria Math" w:hAnsi="Cambria Math"/>
+                  <w:i/>
+                </w:rPr>
+              </m:ctrlPr>
+            </m:accPr>
+            <m:e>
+              <m:r>
+                <w:rPr>
+                  <w:rFonts w:ascii="Cambria Math" w:hAnsi="Cambria Math"/>
+                </w:rPr>
+                <m:t>ON</m:t>
+              </m:r>
+            </m:e>
+          </m:acc>
+          <m:r>
+            <w:rPr>
+              <w:rFonts w:ascii="Cambria Math" w:hAnsi="Cambria Math"/>
+            </w:rPr>
+            <m:t>=a∙</m:t>
+          </m:r>
+          <m:acc>
+            <m:accPr>
+              <m:chr m:val="⃗"/>
+              <m:ctrlPr>
+                <w:rPr>
+                  <w:rFonts w:ascii="Cambria Math" w:hAnsi="Cambria Math"/>
+                  <w:i/>
+                </w:rPr>
+              </m:ctrlPr>
+            </m:accPr>
+            <m:e>
+              <m:r>
+                <w:rPr>
+                  <w:rFonts w:ascii="Cambria Math" w:hAnsi="Cambria Math"/>
+                </w:rPr>
+                <m:t>OA</m:t>
+              </m:r>
+            </m:e>
+          </m:acc>
+          <m:r>
+            <w:rPr>
+              <w:rFonts w:ascii="Cambria Math" w:hAnsi="Cambria Math"/>
+            </w:rPr>
+            <m:t>+b∙</m:t>
+          </m:r>
+          <m:acc>
+            <m:accPr>
+              <m:chr m:val="⃗"/>
+              <m:ctrlPr>
+                <w:rPr>
+                  <w:rFonts w:ascii="Cambria Math" w:hAnsi="Cambria Math"/>
+                  <w:i/>
+                </w:rPr>
+              </m:ctrlPr>
+            </m:accPr>
+            <m:e>
+              <m:r>
+                <w:rPr>
+                  <w:rFonts w:ascii="Cambria Math" w:hAnsi="Cambria Math"/>
+                </w:rPr>
+                <m:t>OB</m:t>
+              </m:r>
+            </m:e>
+          </m:acc>
+          <m:r>
+            <w:rPr>
+              <w:rFonts w:ascii="Cambria Math" w:hAnsi="Cambria Math"/>
+            </w:rPr>
+            <m:t>+c∙</m:t>
+          </m:r>
+          <m:acc>
+            <m:accPr>
+              <m:chr m:val="⃗"/>
+              <m:ctrlPr>
+                <w:rPr>
+                  <w:rFonts w:ascii="Cambria Math" w:hAnsi="Cambria Math"/>
+                  <w:i/>
+                </w:rPr>
+              </m:ctrlPr>
+            </m:accPr>
+            <m:e>
+              <m:r>
+                <w:rPr>
+                  <w:rFonts w:ascii="Cambria Math" w:hAnsi="Cambria Math"/>
+                </w:rPr>
+                <m:t>OC</m:t>
+              </m:r>
+            </m:e>
+          </m:acc>
+          <m:r>
+            <w:rPr>
+              <w:rFonts w:ascii="Cambria Math" w:hAnsi="Cambria Math"/>
+            </w:rPr>
+            <w:br/>
+          </m:r>
+        </m:oMath>
+        <m:oMath>
+          <m:acc>
+            <m:accPr>
+              <m:chr m:val="⃗"/>
+              <m:ctrlPr>
+                <w:rPr>
+                  <w:rFonts w:ascii="Cambria Math" w:hAnsi="Cambria Math"/>
+                  <w:i/>
+                </w:rPr>
+              </m:ctrlPr>
+            </m:accPr>
+            <m:e>
+              <m:r>
+                <w:rPr>
+                  <w:rFonts w:ascii="Cambria Math" w:hAnsi="Cambria Math"/>
+                </w:rPr>
+                <m:t>OH</m:t>
+              </m:r>
+            </m:e>
+          </m:acc>
+          <m:r>
+            <w:rPr>
+              <w:rFonts w:ascii="Cambria Math" w:hAnsi="Cambria Math"/>
+            </w:rPr>
+            <m:t>= k∙</m:t>
+          </m:r>
+          <m:acc>
+            <m:accPr>
+              <m:chr m:val="⃗"/>
+              <m:ctrlPr>
+                <w:rPr>
+                  <w:rFonts w:ascii="Cambria Math" w:hAnsi="Cambria Math"/>
+                  <w:i/>
+                </w:rPr>
+              </m:ctrlPr>
+            </m:accPr>
+            <m:e>
+              <m:r>
+                <w:rPr>
+                  <w:rFonts w:ascii="Cambria Math" w:hAnsi="Cambria Math"/>
+                </w:rPr>
+                <m:t>ON</m:t>
+              </m:r>
+            </m:e>
+          </m:acc>
+          <m:r>
+            <w:rPr>
+              <w:rFonts w:ascii="Cambria Math" w:hAnsi="Cambria Math"/>
+            </w:rPr>
+            <w:br/>
+          </m:r>
+        </m:oMath>
+        <m:oMath>
+          <m:acc>
+            <m:accPr>
+              <m:chr m:val="⃗"/>
+              <m:ctrlPr>
+                <w:rPr>
+                  <w:rFonts w:ascii="Cambria Math" w:hAnsi="Cambria Math"/>
+                  <w:i/>
+                </w:rPr>
+              </m:ctrlPr>
+            </m:accPr>
+            <m:e>
+              <m:r>
+                <w:rPr>
+                  <w:rFonts w:ascii="Cambria Math" w:hAnsi="Cambria Math"/>
+                </w:rPr>
+                <m:t>OH</m:t>
+              </m:r>
+            </m:e>
+          </m:acc>
+          <m:r>
+            <w:rPr>
+              <w:rFonts w:ascii="Cambria Math" w:hAnsi="Cambria Math"/>
+            </w:rPr>
+            <m:t xml:space="preserve">= </m:t>
+          </m:r>
+          <m:r>
+            <w:rPr>
+              <w:rFonts w:ascii="Cambria Math" w:hAnsi="Cambria Math"/>
+            </w:rPr>
+            <m:t>a</m:t>
+          </m:r>
+          <m:r>
+            <w:rPr>
+              <w:rFonts w:ascii="Cambria Math" w:hAnsi="Cambria Math"/>
+            </w:rPr>
+            <m:t>k</m:t>
+          </m:r>
+          <m:r>
+            <w:rPr>
+              <w:rFonts w:ascii="Cambria Math" w:hAnsi="Cambria Math"/>
+            </w:rPr>
+            <m:t>∙</m:t>
+          </m:r>
+          <m:acc>
+            <m:accPr>
+              <m:chr m:val="⃗"/>
+              <m:ctrlPr>
+                <w:rPr>
+                  <w:rFonts w:ascii="Cambria Math" w:hAnsi="Cambria Math"/>
+                  <w:i/>
+                </w:rPr>
+              </m:ctrlPr>
+            </m:accPr>
+            <m:e>
+              <m:r>
+                <w:rPr>
+                  <w:rFonts w:ascii="Cambria Math" w:hAnsi="Cambria Math"/>
+                </w:rPr>
+                <m:t>OA</m:t>
+              </m:r>
+            </m:e>
+          </m:acc>
+          <m:r>
+            <w:rPr>
+              <w:rFonts w:ascii="Cambria Math" w:hAnsi="Cambria Math"/>
+            </w:rPr>
+            <m:t>+b</m:t>
+          </m:r>
+          <m:r>
+            <w:rPr>
+              <w:rFonts w:ascii="Cambria Math" w:hAnsi="Cambria Math"/>
+            </w:rPr>
+            <m:t>k</m:t>
+          </m:r>
+          <m:r>
+            <w:rPr>
+              <w:rFonts w:ascii="Cambria Math" w:hAnsi="Cambria Math"/>
+            </w:rPr>
+            <m:t>∙</m:t>
+          </m:r>
+          <m:acc>
+            <m:accPr>
+              <m:chr m:val="⃗"/>
+              <m:ctrlPr>
+                <w:rPr>
+                  <w:rFonts w:ascii="Cambria Math" w:hAnsi="Cambria Math"/>
+                  <w:i/>
+                </w:rPr>
+              </m:ctrlPr>
+            </m:accPr>
+            <m:e>
+              <m:r>
+                <w:rPr>
+                  <w:rFonts w:ascii="Cambria Math" w:hAnsi="Cambria Math"/>
+                </w:rPr>
+                <m:t>OB</m:t>
+              </m:r>
+            </m:e>
+          </m:acc>
+          <m:r>
+            <w:rPr>
+              <w:rFonts w:ascii="Cambria Math" w:hAnsi="Cambria Math"/>
+            </w:rPr>
+            <m:t>+c</m:t>
+          </m:r>
+          <m:r>
+            <w:rPr>
+              <w:rFonts w:ascii="Cambria Math" w:hAnsi="Cambria Math"/>
+            </w:rPr>
+            <m:t>k</m:t>
+          </m:r>
+          <m:r>
+            <w:rPr>
+              <w:rFonts w:ascii="Cambria Math" w:hAnsi="Cambria Math"/>
+            </w:rPr>
+            <m:t>∙</m:t>
+          </m:r>
+          <m:acc>
+            <m:accPr>
+              <m:chr m:val="⃗"/>
+              <m:ctrlPr>
+                <w:rPr>
+                  <w:rFonts w:ascii="Cambria Math" w:hAnsi="Cambria Math"/>
+                  <w:i/>
+                </w:rPr>
+              </m:ctrlPr>
+            </m:accPr>
+            <m:e>
+              <m:r>
+                <w:rPr>
+                  <w:rFonts w:ascii="Cambria Math" w:hAnsi="Cambria Math"/>
+                </w:rPr>
+                <m:t>OC</m:t>
+              </m:r>
+            </m:e>
+          </m:acc>
+          <m:r>
+            <w:br/>
+          </m:r>
+        </m:oMath>
+      </m:oMathPara>
+      <w:r>
+        <w:rPr>
+          <w:rFonts w:hint="eastAsia"/>
+        </w:rPr>
+        <w:t>이</w:t>
+      </w:r>
+      <w:r>
+        <w:rPr>
+          <w:rFonts w:hint="eastAsia"/>
+        </w:rPr>
+        <w:t xml:space="preserve"> </w:t>
+      </w:r>
+      <w:r>
+        <w:rPr>
+          <w:rFonts w:hint="eastAsia"/>
+        </w:rPr>
+        <w:t>수식</w:t>
+      </w:r>
+      <w:r>
+        <w:rPr>
+          <w:rFonts w:hint="eastAsia"/>
+        </w:rPr>
+        <w:t xml:space="preserve"> </w:t>
+      </w:r>
+      <w:r>
+        <w:rPr>
+          <w:rFonts w:hint="eastAsia"/>
+        </w:rPr>
+        <w:t>하에</w:t>
+      </w:r>
+      <w:r>
+        <w:rPr>
+          <w:rFonts w:hint="eastAsia"/>
+        </w:rPr>
+        <w:t xml:space="preserve">, </w:t>
+      </w:r>
+      <m:oMath>
+        <m:acc>
+          <m:accPr>
+            <m:chr m:val="⃗"/>
+            <m:ctrlPr>
+              <w:rPr>
+                <w:rFonts w:ascii="Cambria Math" w:hAnsi="Cambria Math"/>
+                <w:i/>
+              </w:rPr>
+            </m:ctrlPr>
+          </m:accPr>
+          <m:e>
+            <m:r>
+              <w:rPr>
+                <w:rFonts w:ascii="Cambria Math" w:hAnsi="Cambria Math"/>
+              </w:rPr>
+              <m:t>OH</m:t>
+            </m:r>
+          </m:e>
+        </m:acc>
+      </m:oMath>
+      <w:r>
+        <w:rPr>
+          <w:rFonts w:hint="eastAsia"/>
+        </w:rPr>
+        <w:t xml:space="preserve"> </w:t>
+      </w:r>
+      <w:r>
+        <w:rPr>
+          <w:rFonts w:hint="eastAsia"/>
+        </w:rPr>
+        <w:t>벡터는</w:t>
+      </w:r>
+      <w:r>
+        <w:rPr>
+          <w:rFonts w:hint="eastAsia"/>
+        </w:rPr>
+        <w:t xml:space="preserve"> </w:t>
+      </w:r>
+      <m:oMath>
+        <m:r>
+          <w:rPr>
+            <w:rFonts w:ascii="Cambria Math" w:hAnsi="Cambria Math"/>
+          </w:rPr>
+          <m:t>∆ABC</m:t>
+        </m:r>
+      </m:oMath>
+      <w:r>
+        <w:rPr>
+          <w:rFonts w:hint="eastAsia"/>
+        </w:rPr>
+        <w:t>의</w:t>
+      </w:r>
+      <w:r>
+        <w:rPr>
+          <w:rFonts w:hint="eastAsia"/>
+        </w:rPr>
+        <w:t xml:space="preserve"> </w:t>
+      </w:r>
+      <w:r>
+        <w:rPr>
+          <w:rFonts w:hint="eastAsia"/>
+        </w:rPr>
+        <w:t>평면</w:t>
+      </w:r>
+      <w:r>
+        <w:rPr>
+          <w:rFonts w:hint="eastAsia"/>
+        </w:rPr>
+        <w:t xml:space="preserve"> </w:t>
+      </w:r>
+      <w:r>
+        <w:rPr>
+          <w:rFonts w:hint="eastAsia"/>
+        </w:rPr>
+        <w:t>위에</w:t>
+      </w:r>
+      <w:r>
+        <w:rPr>
+          <w:rFonts w:hint="eastAsia"/>
+        </w:rPr>
+        <w:t xml:space="preserve"> </w:t>
+      </w:r>
+      <w:r>
+        <w:rPr>
+          <w:rFonts w:hint="eastAsia"/>
+        </w:rPr>
+        <w:t>존재하기</w:t>
+      </w:r>
+      <w:r>
+        <w:rPr>
+          <w:rFonts w:hint="eastAsia"/>
+        </w:rPr>
+        <w:t xml:space="preserve"> </w:t>
+      </w:r>
+      <w:r>
+        <w:rPr>
+          <w:rFonts w:hint="eastAsia"/>
+        </w:rPr>
+        <w:t>때문에</w:t>
+      </w:r>
+      <w:r>
+        <w:rPr>
+          <w:rFonts w:hint="eastAsia"/>
+        </w:rPr>
+        <w:t xml:space="preserve">, </w:t>
+      </w:r>
+      <m:oMath>
+        <m:r>
+          <w:rPr>
+            <w:rFonts w:ascii="Cambria Math" w:hAnsi="Cambria Math"/>
+          </w:rPr>
+          <m:t>ak+bk+ck=1</m:t>
+        </m:r>
+      </m:oMath>
+      <w:r>
+        <w:rPr>
+          <w:rFonts w:hint="eastAsia"/>
+        </w:rPr>
+        <w:t>이라는</w:t>
+      </w:r>
+      <w:r>
+        <w:rPr>
+          <w:rFonts w:hint="eastAsia"/>
+        </w:rPr>
+        <w:t xml:space="preserve"> </w:t>
+      </w:r>
+      <w:r>
+        <w:rPr>
+          <w:rFonts w:hint="eastAsia"/>
+        </w:rPr>
+        <w:t>공식이</w:t>
+      </w:r>
+      <w:r>
+        <w:rPr>
+          <w:rFonts w:hint="eastAsia"/>
+        </w:rPr>
+        <w:t xml:space="preserve"> </w:t>
+      </w:r>
+      <w:r>
+        <w:rPr>
+          <w:rFonts w:hint="eastAsia"/>
+        </w:rPr>
+        <w:t>성립해야</w:t>
+      </w:r>
+      <w:r>
+        <w:rPr>
+          <w:rFonts w:hint="eastAsia"/>
+        </w:rPr>
+        <w:t xml:space="preserve"> </w:t>
+      </w:r>
+      <w:r>
+        <w:rPr>
+          <w:rFonts w:hint="eastAsia"/>
+        </w:rPr>
+        <w:t>합니다</w:t>
+      </w:r>
+      <w:r>
+        <w:rPr>
+          <w:rFonts w:hint="eastAsia"/>
+        </w:rPr>
+        <w:t xml:space="preserve">. </w:t>
+      </w:r>
+      <w:r>
+        <w:rPr>
+          <w:rFonts w:hint="eastAsia"/>
+        </w:rPr>
+        <w:t>물론</w:t>
+      </w:r>
+      <w:r>
+        <w:rPr>
+          <w:rFonts w:hint="eastAsia"/>
+        </w:rPr>
+        <w:t xml:space="preserve"> </w:t>
+      </w:r>
+      <w:r>
+        <w:rPr>
+          <w:rFonts w:hint="eastAsia"/>
+        </w:rPr>
+        <w:t>첫</w:t>
+      </w:r>
+      <w:r>
+        <w:rPr>
+          <w:rFonts w:hint="eastAsia"/>
+        </w:rPr>
+        <w:t xml:space="preserve"> </w:t>
+      </w:r>
+      <w:r>
+        <w:rPr>
+          <w:rFonts w:hint="eastAsia"/>
+        </w:rPr>
+        <w:t>공식이</w:t>
+      </w:r>
+      <w:r>
+        <w:rPr>
+          <w:rFonts w:hint="eastAsia"/>
+        </w:rPr>
+        <w:t xml:space="preserve"> </w:t>
+      </w:r>
+      <w:r>
+        <w:rPr>
+          <w:rFonts w:hint="eastAsia"/>
+        </w:rPr>
+        <w:t>성립하기</w:t>
+      </w:r>
+      <w:r>
+        <w:rPr>
+          <w:rFonts w:hint="eastAsia"/>
+        </w:rPr>
+        <w:t xml:space="preserve"> </w:t>
+      </w:r>
+      <w:r>
+        <w:rPr>
+          <w:rFonts w:hint="eastAsia"/>
+        </w:rPr>
+        <w:t>위해선</w:t>
+      </w:r>
+      <w:r>
+        <w:rPr>
+          <w:rFonts w:hint="eastAsia"/>
+        </w:rPr>
+        <w:t xml:space="preserve"> </w:t>
+      </w:r>
+      <m:oMath>
+        <m:acc>
+          <m:accPr>
+            <m:chr m:val="⃗"/>
+            <m:ctrlPr>
+              <w:rPr>
+                <w:rFonts w:ascii="Cambria Math" w:hAnsi="Cambria Math"/>
+                <w:i/>
+              </w:rPr>
+            </m:ctrlPr>
+          </m:accPr>
+          <m:e>
+            <m:r>
+              <w:rPr>
+                <w:rFonts w:ascii="Cambria Math" w:hAnsi="Cambria Math"/>
+              </w:rPr>
+              <m:t>OA</m:t>
+            </m:r>
+          </m:e>
+        </m:acc>
+      </m:oMath>
+      <w:r>
+        <w:rPr>
+          <w:rFonts w:hint="eastAsia"/>
+        </w:rPr>
+        <w:t xml:space="preserve">, </w:t>
+      </w:r>
+      <m:oMath>
+        <m:acc>
+          <m:accPr>
+            <m:chr m:val="⃗"/>
+            <m:ctrlPr>
+              <w:rPr>
+                <w:rFonts w:ascii="Cambria Math" w:hAnsi="Cambria Math"/>
+                <w:i/>
+              </w:rPr>
+            </m:ctrlPr>
+          </m:accPr>
+          <m:e>
+            <m:r>
+              <w:rPr>
+                <w:rFonts w:ascii="Cambria Math" w:hAnsi="Cambria Math"/>
+              </w:rPr>
+              <m:t>OB</m:t>
+            </m:r>
+          </m:e>
+        </m:acc>
+      </m:oMath>
+      <w:r>
+        <w:rPr>
+          <w:rFonts w:hint="eastAsia"/>
+        </w:rPr>
+        <w:t xml:space="preserve">, </w:t>
+      </w:r>
+      <m:oMath>
+        <m:acc>
+          <m:accPr>
+            <m:chr m:val="⃗"/>
+            <m:ctrlPr>
+              <w:rPr>
+                <w:rFonts w:ascii="Cambria Math" w:hAnsi="Cambria Math"/>
+                <w:i/>
+              </w:rPr>
+            </m:ctrlPr>
+          </m:accPr>
+          <m:e>
+            <m:r>
+              <w:rPr>
+                <w:rFonts w:ascii="Cambria Math" w:hAnsi="Cambria Math"/>
+              </w:rPr>
+              <m:t>OC</m:t>
+            </m:r>
+          </m:e>
+        </m:acc>
+      </m:oMath>
+      <w:r>
+        <w:rPr>
+          <w:rFonts w:hint="eastAsia"/>
+        </w:rPr>
+        <w:t>가</w:t>
+      </w:r>
+      <w:r>
+        <w:rPr>
+          <w:rFonts w:hint="eastAsia"/>
+        </w:rPr>
+        <w:t xml:space="preserve"> 3</w:t>
+      </w:r>
+      <w:r>
+        <w:rPr>
+          <w:rFonts w:hint="eastAsia"/>
+        </w:rPr>
+        <w:t>차원</w:t>
+      </w:r>
+      <w:r>
+        <w:rPr>
+          <w:rFonts w:hint="eastAsia"/>
+        </w:rPr>
+        <w:t xml:space="preserve"> </w:t>
+      </w:r>
+      <w:r>
+        <w:rPr>
+          <w:rFonts w:hint="eastAsia"/>
+        </w:rPr>
+        <w:t>상에서의</w:t>
+      </w:r>
+      <w:r>
+        <w:rPr>
+          <w:rFonts w:hint="eastAsia"/>
+        </w:rPr>
+        <w:t xml:space="preserve"> Basis Vector</w:t>
+      </w:r>
+      <w:r>
+        <w:rPr>
+          <w:rFonts w:hint="eastAsia"/>
+        </w:rPr>
+        <w:t>가</w:t>
+      </w:r>
+      <w:r>
+        <w:rPr>
+          <w:rFonts w:hint="eastAsia"/>
+        </w:rPr>
+        <w:t xml:space="preserve"> </w:t>
+      </w:r>
+      <w:r>
+        <w:rPr>
+          <w:rFonts w:hint="eastAsia"/>
+        </w:rPr>
+        <w:t>되어야</w:t>
+      </w:r>
+      <w:r>
+        <w:rPr>
+          <w:rFonts w:hint="eastAsia"/>
+        </w:rPr>
+        <w:t xml:space="preserve"> </w:t>
+      </w:r>
+      <w:r>
+        <w:rPr>
+          <w:rFonts w:hint="eastAsia"/>
+        </w:rPr>
+        <w:t>한다는</w:t>
+      </w:r>
+      <w:r>
+        <w:rPr>
+          <w:rFonts w:hint="eastAsia"/>
+        </w:rPr>
+        <w:t xml:space="preserve"> </w:t>
+      </w:r>
+      <w:r>
+        <w:rPr>
+          <w:rFonts w:hint="eastAsia"/>
+        </w:rPr>
+        <w:t>조건이</w:t>
+      </w:r>
+      <w:r>
+        <w:rPr>
+          <w:rFonts w:hint="eastAsia"/>
+        </w:rPr>
+        <w:t xml:space="preserve"> </w:t>
+      </w:r>
+      <w:r>
+        <w:rPr>
+          <w:rFonts w:hint="eastAsia"/>
+        </w:rPr>
+        <w:t>붙지만</w:t>
+      </w:r>
+      <w:r>
+        <w:rPr>
+          <w:rFonts w:hint="eastAsia"/>
+        </w:rPr>
+        <w:t xml:space="preserve">, </w:t>
+      </w:r>
+      <w:r>
+        <w:rPr>
+          <w:rFonts w:hint="eastAsia"/>
+        </w:rPr>
+        <w:t>이</w:t>
+      </w:r>
+      <w:r>
+        <w:rPr>
+          <w:rFonts w:hint="eastAsia"/>
+        </w:rPr>
+        <w:t xml:space="preserve"> </w:t>
+      </w:r>
+      <w:r>
+        <w:rPr>
+          <w:rFonts w:hint="eastAsia"/>
+        </w:rPr>
+        <w:t>조건에</w:t>
+      </w:r>
+      <w:r>
+        <w:rPr>
+          <w:rFonts w:hint="eastAsia"/>
+        </w:rPr>
+        <w:t xml:space="preserve"> </w:t>
+      </w:r>
+      <w:r>
+        <w:rPr>
+          <w:rFonts w:hint="eastAsia"/>
+        </w:rPr>
+        <w:t>대해서는</w:t>
+      </w:r>
+      <w:r>
+        <w:rPr>
+          <w:rFonts w:hint="eastAsia"/>
+        </w:rPr>
+        <w:t xml:space="preserve"> </w:t>
+      </w:r>
+      <w:r>
+        <w:rPr>
+          <w:rFonts w:hint="eastAsia"/>
+        </w:rPr>
+        <w:t>추후에</w:t>
+      </w:r>
+      <w:r>
+        <w:rPr>
+          <w:rFonts w:hint="eastAsia"/>
+        </w:rPr>
+        <w:t xml:space="preserve"> </w:t>
+      </w:r>
+      <w:r>
+        <w:rPr>
+          <w:rFonts w:hint="eastAsia"/>
+        </w:rPr>
+        <w:t>다시</w:t>
+      </w:r>
+      <w:r>
+        <w:rPr>
+          <w:rFonts w:hint="eastAsia"/>
+        </w:rPr>
+        <w:t xml:space="preserve"> </w:t>
+      </w:r>
+      <w:r>
+        <w:rPr>
+          <w:rFonts w:hint="eastAsia"/>
+        </w:rPr>
+        <w:t>이야기</w:t>
+      </w:r>
+      <w:r>
+        <w:t>하겠습니다</w:t>
+      </w:r>
+      <w:r>
+        <w:rPr>
+          <w:rFonts w:hint="eastAsia"/>
+        </w:rPr>
+        <w:t>.</w:t>
+      </w:r>
+      <w:r>
+        <w:br/>
+      </w:r>
+      <w:r>
+        <w:rPr>
+          <w:rFonts w:hint="eastAsia"/>
+        </w:rPr>
+        <w:t xml:space="preserve"> </w:t>
+      </w:r>
+      <w:r>
+        <w:rPr>
+          <w:rFonts w:hint="eastAsia"/>
+        </w:rPr>
+        <w:t>여기서</w:t>
+      </w:r>
+      <w:r>
+        <w:rPr>
+          <w:rFonts w:hint="eastAsia"/>
+        </w:rPr>
+        <w:t xml:space="preserve"> </w:t>
+      </w:r>
+      <w:r>
+        <w:rPr>
+          <w:rFonts w:hint="eastAsia"/>
+        </w:rPr>
+        <w:t>중요한</w:t>
+      </w:r>
+      <w:r>
+        <w:rPr>
+          <w:rFonts w:hint="eastAsia"/>
+        </w:rPr>
+        <w:t xml:space="preserve"> </w:t>
+      </w:r>
+      <w:r>
+        <w:rPr>
+          <w:rFonts w:hint="eastAsia"/>
+        </w:rPr>
+        <w:t>점은</w:t>
+      </w:r>
+      <w:r>
+        <w:rPr>
+          <w:rFonts w:hint="eastAsia"/>
+        </w:rPr>
+        <w:t xml:space="preserve">, </w:t>
+      </w:r>
+      <m:oMath>
+        <m:acc>
+          <m:accPr>
+            <m:chr m:val="⃗"/>
+            <m:ctrlPr>
+              <w:rPr>
+                <w:rFonts w:ascii="Cambria Math" w:hAnsi="Cambria Math"/>
+                <w:i/>
+              </w:rPr>
+            </m:ctrlPr>
+          </m:accPr>
+          <m:e>
+            <m:r>
+              <w:rPr>
+                <w:rFonts w:ascii="Cambria Math" w:hAnsi="Cambria Math"/>
+              </w:rPr>
+              <m:t>OH</m:t>
+            </m:r>
+          </m:e>
+        </m:acc>
+        <m:r>
+          <w:rPr>
+            <w:rFonts w:ascii="Cambria Math" w:hAnsi="Cambria Math"/>
+          </w:rPr>
+          <m:t xml:space="preserve"> </m:t>
+        </m:r>
+      </m:oMath>
+      <w:r>
+        <w:rPr>
+          <w:rFonts w:hint="eastAsia"/>
+        </w:rPr>
+        <w:t>벡터가</w:t>
+      </w:r>
+      <w:r>
+        <w:rPr>
+          <w:rFonts w:hint="eastAsia"/>
+        </w:rPr>
+        <w:t xml:space="preserve"> </w:t>
+      </w:r>
+      <m:oMath>
+        <m:r>
+          <w:rPr>
+            <w:rFonts w:ascii="Cambria Math" w:hAnsi="Cambria Math"/>
+          </w:rPr>
+          <m:t>∆ABC</m:t>
+        </m:r>
+      </m:oMath>
+      <w:r>
+        <w:rPr>
+          <w:rFonts w:hint="eastAsia"/>
+        </w:rPr>
+        <w:t>의</w:t>
+      </w:r>
+      <w:r>
+        <w:rPr>
+          <w:rFonts w:hint="eastAsia"/>
+        </w:rPr>
+        <w:t xml:space="preserve"> </w:t>
+      </w:r>
+      <w:r>
+        <w:rPr>
+          <w:rFonts w:hint="eastAsia"/>
+        </w:rPr>
+        <w:t>내부에</w:t>
+      </w:r>
+      <w:r>
+        <w:rPr>
+          <w:rFonts w:hint="eastAsia"/>
+        </w:rPr>
+        <w:t xml:space="preserve"> </w:t>
+      </w:r>
+      <w:r>
+        <w:rPr>
+          <w:rFonts w:hint="eastAsia"/>
+        </w:rPr>
+        <w:t>안착하기</w:t>
+      </w:r>
+      <w:r>
+        <w:rPr>
+          <w:rFonts w:hint="eastAsia"/>
+        </w:rPr>
+        <w:t xml:space="preserve"> </w:t>
+      </w:r>
+      <w:r>
+        <w:rPr>
+          <w:rFonts w:hint="eastAsia"/>
+        </w:rPr>
+        <w:t>위해선</w:t>
+      </w:r>
+      <w:r>
+        <w:rPr>
+          <w:rFonts w:hint="eastAsia"/>
+        </w:rPr>
+        <w:t xml:space="preserve">, </w:t>
+      </w:r>
+      <m:oMath>
+        <m:r>
+          <w:rPr>
+            <w:rFonts w:ascii="Cambria Math" w:hAnsi="Cambria Math"/>
+          </w:rPr>
+          <m:t xml:space="preserve">ak, bk, ck </m:t>
+        </m:r>
+      </m:oMath>
+      <w:r>
+        <w:rPr>
+          <w:rFonts w:hint="eastAsia"/>
+        </w:rPr>
+        <w:t>모두</w:t>
+      </w:r>
+      <w:r>
+        <w:rPr>
+          <w:rFonts w:hint="eastAsia"/>
+        </w:rPr>
+        <w:t xml:space="preserve"> </w:t>
+      </w:r>
+      <w:r>
+        <w:rPr>
+          <w:rFonts w:hint="eastAsia"/>
+        </w:rPr>
+        <w:t>양의</w:t>
+      </w:r>
+      <w:r>
+        <w:rPr>
+          <w:rFonts w:hint="eastAsia"/>
+        </w:rPr>
+        <w:t xml:space="preserve"> </w:t>
+      </w:r>
+      <w:r>
+        <w:rPr>
+          <w:rFonts w:hint="eastAsia"/>
+        </w:rPr>
+        <w:t>값을</w:t>
+      </w:r>
+      <w:r>
+        <w:rPr>
+          <w:rFonts w:hint="eastAsia"/>
+        </w:rPr>
+        <w:t xml:space="preserve"> </w:t>
+      </w:r>
+      <w:r>
+        <w:rPr>
+          <w:rFonts w:hint="eastAsia"/>
+        </w:rPr>
+        <w:t>가져야</w:t>
+      </w:r>
+      <w:r>
+        <w:rPr>
+          <w:rFonts w:hint="eastAsia"/>
+        </w:rPr>
+        <w:t xml:space="preserve"> </w:t>
+      </w:r>
+      <w:r>
+        <w:rPr>
+          <w:rFonts w:hint="eastAsia"/>
+        </w:rPr>
+        <w:t>한다는</w:t>
+      </w:r>
+      <w:r>
+        <w:rPr>
+          <w:rFonts w:hint="eastAsia"/>
+        </w:rPr>
+        <w:t xml:space="preserve"> </w:t>
+      </w:r>
+      <w:r>
+        <w:rPr>
+          <w:rFonts w:hint="eastAsia"/>
+        </w:rPr>
+        <w:t>점입니다</w:t>
+      </w:r>
+      <w:r>
+        <w:rPr>
+          <w:rFonts w:hint="eastAsia"/>
+        </w:rPr>
+        <w:t>.</w:t>
       </w:r>
     </w:p>
     <w:p>
       <w:pPr>
-        <w:rPr>
-          <w:rFonts w:hint="eastAsia"/>
-        </w:rPr>
+        <w:pStyle w:val="2"/>
       </w:pPr>
+      <w:r>
+        <w:rPr>
+          <w:rFonts w:hint="eastAsia"/>
+        </w:rPr>
+        <w:t xml:space="preserve">Phase 2 </w:t>
+      </w:r>
+      <w:r>
+        <w:t>–</w:t>
+      </w:r>
+      <w:r>
+        <w:rPr>
+          <w:rFonts w:hint="eastAsia"/>
+        </w:rPr>
+        <w:t xml:space="preserve"> </w:t>
+      </w:r>
+      <w:r>
+        <w:rPr>
+          <w:rFonts w:hint="eastAsia"/>
+        </w:rPr>
+        <w:t>모델</w:t>
+      </w:r>
+      <w:r>
+        <w:rPr>
+          <w:rFonts w:hint="eastAsia"/>
+        </w:rPr>
+        <w:t xml:space="preserve"> </w:t>
+      </w:r>
+      <w:r>
+        <w:rPr>
+          <w:rFonts w:hint="eastAsia"/>
+        </w:rPr>
+        <w:t>구현</w:t>
+      </w:r>
     </w:p>
+    <w:p>
+      <w:r>
+        <w:rPr>
+          <w:rFonts w:hint="eastAsia"/>
+        </w:rPr>
+        <w:t>수학적</w:t>
+      </w:r>
+      <w:r>
+        <w:rPr>
+          <w:rFonts w:hint="eastAsia"/>
+        </w:rPr>
+        <w:t xml:space="preserve"> </w:t>
+      </w:r>
+      <w:r>
+        <w:rPr>
+          <w:rFonts w:hint="eastAsia"/>
+        </w:rPr>
+        <w:t>모델의</w:t>
+      </w:r>
+      <w:r>
+        <w:rPr>
+          <w:rFonts w:hint="eastAsia"/>
+        </w:rPr>
+        <w:t xml:space="preserve"> </w:t>
+      </w:r>
+      <w:r>
+        <w:rPr>
+          <w:rFonts w:hint="eastAsia"/>
+        </w:rPr>
+        <w:t>구현</w:t>
+      </w:r>
+      <w:r>
+        <w:rPr>
+          <w:rFonts w:hint="eastAsia"/>
+        </w:rPr>
+        <w:t xml:space="preserve"> </w:t>
+      </w:r>
+      <w:r>
+        <w:rPr>
+          <w:rFonts w:hint="eastAsia"/>
+        </w:rPr>
+        <w:t>과정</w:t>
+      </w:r>
+    </w:p>
+    <w:p/>
     <w:p>
       <w:pPr>
         <w:pStyle w:val="3"/>
@@ -5224,13 +6241,7 @@
         <w:t>이유</w:t>
       </w:r>
     </w:p>
-    <w:p>
-      <w:pPr>
-        <w:rPr>
-          <w:rFonts w:hint="eastAsia"/>
-        </w:rPr>
-      </w:pPr>
-    </w:p>
+    <w:p/>
     <w:p>
       <w:pPr>
         <w:pStyle w:val="1"/>
@@ -5240,6 +6251,7 @@
         <w:rPr>
           <w:rFonts w:hint="eastAsia"/>
         </w:rPr>
+        <w:lastRenderedPageBreak/>
         <w:t>참고문헌</w:t>
       </w:r>
     </w:p>

</xml_diff>